<commit_message>
Creando clases cursos, estudiantes, categorias y temarios. Agregando controladores.
</commit_message>
<xml_diff>
--- a/Explicacion.docx
+++ b/Explicacion.docx
@@ -607,16 +607,7 @@
           <w:sz w:val="19"/>
           <w:szCs w:val="19"/>
         </w:rPr>
-        <w:t xml:space="preserve"> </w:t>
-      </w:r>
-      <w:r>
-        <w:rPr>
-          <w:rFonts w:ascii="Cascadia Mono" w:hAnsi="Cascadia Mono" w:cs="Cascadia Mono"/>
-          <w:color w:val="000000"/>
-          <w:sz w:val="19"/>
-          <w:szCs w:val="19"/>
-        </w:rPr>
-        <w:t>–</w:t>
+        <w:t xml:space="preserve"> –</w:t>
       </w:r>
       <w:proofErr w:type="spellStart"/>
       <w:r>
@@ -657,8 +648,6 @@
       <w:r>
         <w:t xml:space="preserve">” podemos ver el script que se va a generar en la B.D. </w:t>
       </w:r>
-      <w:bookmarkStart w:id="0" w:name="_GoBack"/>
-      <w:bookmarkEnd w:id="0"/>
     </w:p>
     <w:p>
       <w:r>
@@ -708,6 +697,523 @@
         </w:drawing>
       </w:r>
     </w:p>
+    <w:p>
+      <w:r>
+        <w:t>-Hacemos lo mismo para Cursos</w:t>
+      </w:r>
+    </w:p>
+    <w:p>
+      <w:r>
+        <w:rPr>
+          <w:noProof/>
+          <w:lang w:eastAsia="es-ES"/>
+        </w:rPr>
+        <w:lastRenderedPageBreak/>
+        <w:drawing>
+          <wp:inline distT="0" distB="0" distL="0" distR="0" wp14:anchorId="64B8BB3B" wp14:editId="1DF3AE5D">
+            <wp:extent cx="6521303" cy="3681976"/>
+            <wp:effectExtent l="0" t="0" r="0" b="0"/>
+            <wp:docPr id="10" name="Imagen 10"/>
+            <wp:cNvGraphicFramePr>
+              <a:graphicFrameLocks xmlns:a="http://schemas.openxmlformats.org/drawingml/2006/main" noChangeAspect="1"/>
+            </wp:cNvGraphicFramePr>
+            <a:graphic xmlns:a="http://schemas.openxmlformats.org/drawingml/2006/main">
+              <a:graphicData uri="http://schemas.openxmlformats.org/drawingml/2006/picture">
+                <pic:pic xmlns:pic="http://schemas.openxmlformats.org/drawingml/2006/picture">
+                  <pic:nvPicPr>
+                    <pic:cNvPr id="0" name=""/>
+                    <pic:cNvPicPr/>
+                  </pic:nvPicPr>
+                  <pic:blipFill>
+                    <a:blip r:embed="rId14"/>
+                    <a:stretch>
+                      <a:fillRect/>
+                    </a:stretch>
+                  </pic:blipFill>
+                  <pic:spPr>
+                    <a:xfrm>
+                      <a:off x="0" y="0"/>
+                      <a:ext cx="6521606" cy="3682147"/>
+                    </a:xfrm>
+                    <a:prstGeom prst="rect">
+                      <a:avLst/>
+                    </a:prstGeom>
+                  </pic:spPr>
+                </pic:pic>
+              </a:graphicData>
+            </a:graphic>
+          </wp:inline>
+        </w:drawing>
+      </w:r>
+    </w:p>
+    <w:p>
+      <w:r>
+        <w:rPr>
+          <w:noProof/>
+          <w:lang w:eastAsia="es-ES"/>
+        </w:rPr>
+        <w:drawing>
+          <wp:inline distT="0" distB="0" distL="0" distR="0" wp14:anchorId="0EE2F317" wp14:editId="33947B38">
+            <wp:extent cx="3848986" cy="2452760"/>
+            <wp:effectExtent l="0" t="0" r="0" b="5080"/>
+            <wp:docPr id="11" name="Imagen 11"/>
+            <wp:cNvGraphicFramePr>
+              <a:graphicFrameLocks xmlns:a="http://schemas.openxmlformats.org/drawingml/2006/main" noChangeAspect="1"/>
+            </wp:cNvGraphicFramePr>
+            <a:graphic xmlns:a="http://schemas.openxmlformats.org/drawingml/2006/main">
+              <a:graphicData uri="http://schemas.openxmlformats.org/drawingml/2006/picture">
+                <pic:pic xmlns:pic="http://schemas.openxmlformats.org/drawingml/2006/picture">
+                  <pic:nvPicPr>
+                    <pic:cNvPr id="0" name=""/>
+                    <pic:cNvPicPr/>
+                  </pic:nvPicPr>
+                  <pic:blipFill>
+                    <a:blip r:embed="rId15"/>
+                    <a:stretch>
+                      <a:fillRect/>
+                    </a:stretch>
+                  </pic:blipFill>
+                  <pic:spPr>
+                    <a:xfrm>
+                      <a:off x="0" y="0"/>
+                      <a:ext cx="3853058" cy="2455355"/>
+                    </a:xfrm>
+                    <a:prstGeom prst="rect">
+                      <a:avLst/>
+                    </a:prstGeom>
+                  </pic:spPr>
+                </pic:pic>
+              </a:graphicData>
+            </a:graphic>
+          </wp:inline>
+        </w:drawing>
+      </w:r>
+    </w:p>
+    <w:p>
+      <w:r>
+        <w:t xml:space="preserve">-Agregamos controlador con </w:t>
+      </w:r>
+      <w:proofErr w:type="spellStart"/>
+      <w:r>
+        <w:t>Scafolding</w:t>
+      </w:r>
+      <w:proofErr w:type="spellEnd"/>
+    </w:p>
+    <w:p>
+      <w:r>
+        <w:rPr>
+          <w:noProof/>
+          <w:lang w:eastAsia="es-ES"/>
+        </w:rPr>
+        <w:drawing>
+          <wp:inline distT="0" distB="0" distL="0" distR="0" wp14:anchorId="243AF128" wp14:editId="7ECBC1B0">
+            <wp:extent cx="5612130" cy="1959610"/>
+            <wp:effectExtent l="0" t="0" r="7620" b="2540"/>
+            <wp:docPr id="12" name="Imagen 12"/>
+            <wp:cNvGraphicFramePr>
+              <a:graphicFrameLocks xmlns:a="http://schemas.openxmlformats.org/drawingml/2006/main" noChangeAspect="1"/>
+            </wp:cNvGraphicFramePr>
+            <a:graphic xmlns:a="http://schemas.openxmlformats.org/drawingml/2006/main">
+              <a:graphicData uri="http://schemas.openxmlformats.org/drawingml/2006/picture">
+                <pic:pic xmlns:pic="http://schemas.openxmlformats.org/drawingml/2006/picture">
+                  <pic:nvPicPr>
+                    <pic:cNvPr id="0" name=""/>
+                    <pic:cNvPicPr/>
+                  </pic:nvPicPr>
+                  <pic:blipFill>
+                    <a:blip r:embed="rId16"/>
+                    <a:stretch>
+                      <a:fillRect/>
+                    </a:stretch>
+                  </pic:blipFill>
+                  <pic:spPr>
+                    <a:xfrm>
+                      <a:off x="0" y="0"/>
+                      <a:ext cx="5612130" cy="1959610"/>
+                    </a:xfrm>
+                    <a:prstGeom prst="rect">
+                      <a:avLst/>
+                    </a:prstGeom>
+                  </pic:spPr>
+                </pic:pic>
+              </a:graphicData>
+            </a:graphic>
+          </wp:inline>
+        </w:drawing>
+      </w:r>
+    </w:p>
+    <w:p>
+      <w:r>
+        <w:t>-Ahora iremos complicando con nuevas clases y relaciones entre ellas:</w:t>
+      </w:r>
+    </w:p>
+    <w:p>
+      <w:r>
+        <w:rPr>
+          <w:noProof/>
+          <w:lang w:eastAsia="es-ES"/>
+        </w:rPr>
+        <w:lastRenderedPageBreak/>
+        <w:drawing>
+          <wp:inline distT="0" distB="0" distL="0" distR="0" wp14:anchorId="19B3539D" wp14:editId="798015F9">
+            <wp:extent cx="6673366" cy="4352261"/>
+            <wp:effectExtent l="0" t="0" r="0" b="0"/>
+            <wp:docPr id="13" name="Imagen 13"/>
+            <wp:cNvGraphicFramePr>
+              <a:graphicFrameLocks xmlns:a="http://schemas.openxmlformats.org/drawingml/2006/main" noChangeAspect="1"/>
+            </wp:cNvGraphicFramePr>
+            <a:graphic xmlns:a="http://schemas.openxmlformats.org/drawingml/2006/main">
+              <a:graphicData uri="http://schemas.openxmlformats.org/drawingml/2006/picture">
+                <pic:pic xmlns:pic="http://schemas.openxmlformats.org/drawingml/2006/picture">
+                  <pic:nvPicPr>
+                    <pic:cNvPr id="0" name=""/>
+                    <pic:cNvPicPr/>
+                  </pic:nvPicPr>
+                  <pic:blipFill>
+                    <a:blip r:embed="rId17"/>
+                    <a:stretch>
+                      <a:fillRect/>
+                    </a:stretch>
+                  </pic:blipFill>
+                  <pic:spPr>
+                    <a:xfrm>
+                      <a:off x="0" y="0"/>
+                      <a:ext cx="6678000" cy="4355283"/>
+                    </a:xfrm>
+                    <a:prstGeom prst="rect">
+                      <a:avLst/>
+                    </a:prstGeom>
+                  </pic:spPr>
+                </pic:pic>
+              </a:graphicData>
+            </a:graphic>
+          </wp:inline>
+        </w:drawing>
+      </w:r>
+    </w:p>
+    <w:p>
+      <w:r>
+        <w:rPr>
+          <w:noProof/>
+          <w:lang w:eastAsia="es-ES"/>
+        </w:rPr>
+        <w:drawing>
+          <wp:inline distT="0" distB="0" distL="0" distR="0" wp14:anchorId="2410DA70" wp14:editId="113295E6">
+            <wp:extent cx="6664004" cy="3501656"/>
+            <wp:effectExtent l="0" t="0" r="3810" b="3810"/>
+            <wp:docPr id="14" name="Imagen 14"/>
+            <wp:cNvGraphicFramePr>
+              <a:graphicFrameLocks xmlns:a="http://schemas.openxmlformats.org/drawingml/2006/main" noChangeAspect="1"/>
+            </wp:cNvGraphicFramePr>
+            <a:graphic xmlns:a="http://schemas.openxmlformats.org/drawingml/2006/main">
+              <a:graphicData uri="http://schemas.openxmlformats.org/drawingml/2006/picture">
+                <pic:pic xmlns:pic="http://schemas.openxmlformats.org/drawingml/2006/picture">
+                  <pic:nvPicPr>
+                    <pic:cNvPr id="0" name=""/>
+                    <pic:cNvPicPr/>
+                  </pic:nvPicPr>
+                  <pic:blipFill>
+                    <a:blip r:embed="rId18"/>
+                    <a:stretch>
+                      <a:fillRect/>
+                    </a:stretch>
+                  </pic:blipFill>
+                  <pic:spPr>
+                    <a:xfrm>
+                      <a:off x="0" y="0"/>
+                      <a:ext cx="6664404" cy="3501866"/>
+                    </a:xfrm>
+                    <a:prstGeom prst="rect">
+                      <a:avLst/>
+                    </a:prstGeom>
+                  </pic:spPr>
+                </pic:pic>
+              </a:graphicData>
+            </a:graphic>
+          </wp:inline>
+        </w:drawing>
+      </w:r>
+    </w:p>
+    <w:p>
+      <w:r>
+        <w:rPr>
+          <w:noProof/>
+          <w:lang w:eastAsia="es-ES"/>
+        </w:rPr>
+        <w:lastRenderedPageBreak/>
+        <w:drawing>
+          <wp:inline distT="0" distB="0" distL="0" distR="0" wp14:anchorId="2FA5E871" wp14:editId="03FA62BC">
+            <wp:extent cx="6650886" cy="2636875"/>
+            <wp:effectExtent l="0" t="0" r="0" b="0"/>
+            <wp:docPr id="15" name="Imagen 15"/>
+            <wp:cNvGraphicFramePr>
+              <a:graphicFrameLocks xmlns:a="http://schemas.openxmlformats.org/drawingml/2006/main" noChangeAspect="1"/>
+            </wp:cNvGraphicFramePr>
+            <a:graphic xmlns:a="http://schemas.openxmlformats.org/drawingml/2006/main">
+              <a:graphicData uri="http://schemas.openxmlformats.org/drawingml/2006/picture">
+                <pic:pic xmlns:pic="http://schemas.openxmlformats.org/drawingml/2006/picture">
+                  <pic:nvPicPr>
+                    <pic:cNvPr id="0" name=""/>
+                    <pic:cNvPicPr/>
+                  </pic:nvPicPr>
+                  <pic:blipFill>
+                    <a:blip r:embed="rId19"/>
+                    <a:stretch>
+                      <a:fillRect/>
+                    </a:stretch>
+                  </pic:blipFill>
+                  <pic:spPr>
+                    <a:xfrm>
+                      <a:off x="0" y="0"/>
+                      <a:ext cx="6670008" cy="2644456"/>
+                    </a:xfrm>
+                    <a:prstGeom prst="rect">
+                      <a:avLst/>
+                    </a:prstGeom>
+                  </pic:spPr>
+                </pic:pic>
+              </a:graphicData>
+            </a:graphic>
+          </wp:inline>
+        </w:drawing>
+      </w:r>
+    </w:p>
+    <w:p>
+      <w:r>
+        <w:rPr>
+          <w:noProof/>
+          <w:lang w:eastAsia="es-ES"/>
+        </w:rPr>
+        <w:drawing>
+          <wp:inline distT="0" distB="0" distL="0" distR="0" wp14:anchorId="2E816A7F" wp14:editId="4DAE2FA5">
+            <wp:extent cx="6648893" cy="2990422"/>
+            <wp:effectExtent l="0" t="0" r="0" b="635"/>
+            <wp:docPr id="16" name="Imagen 16"/>
+            <wp:cNvGraphicFramePr>
+              <a:graphicFrameLocks xmlns:a="http://schemas.openxmlformats.org/drawingml/2006/main" noChangeAspect="1"/>
+            </wp:cNvGraphicFramePr>
+            <a:graphic xmlns:a="http://schemas.openxmlformats.org/drawingml/2006/main">
+              <a:graphicData uri="http://schemas.openxmlformats.org/drawingml/2006/picture">
+                <pic:pic xmlns:pic="http://schemas.openxmlformats.org/drawingml/2006/picture">
+                  <pic:nvPicPr>
+                    <pic:cNvPr id="0" name=""/>
+                    <pic:cNvPicPr/>
+                  </pic:nvPicPr>
+                  <pic:blipFill>
+                    <a:blip r:embed="rId20"/>
+                    <a:stretch>
+                      <a:fillRect/>
+                    </a:stretch>
+                  </pic:blipFill>
+                  <pic:spPr>
+                    <a:xfrm>
+                      <a:off x="0" y="0"/>
+                      <a:ext cx="6650643" cy="2991209"/>
+                    </a:xfrm>
+                    <a:prstGeom prst="rect">
+                      <a:avLst/>
+                    </a:prstGeom>
+                  </pic:spPr>
+                </pic:pic>
+              </a:graphicData>
+            </a:graphic>
+          </wp:inline>
+        </w:drawing>
+      </w:r>
+    </w:p>
+    <w:p>
+      <w:r>
+        <w:t xml:space="preserve">Y creamos con </w:t>
+      </w:r>
+      <w:proofErr w:type="spellStart"/>
+      <w:r>
+        <w:t>scalfolding</w:t>
+      </w:r>
+      <w:proofErr w:type="spellEnd"/>
+      <w:r>
+        <w:t xml:space="preserve"> sus respectivos controladores</w:t>
+      </w:r>
+    </w:p>
+    <w:p>
+      <w:r>
+        <w:rPr>
+          <w:noProof/>
+          <w:lang w:eastAsia="es-ES"/>
+        </w:rPr>
+        <w:drawing>
+          <wp:inline distT="0" distB="0" distL="0" distR="0" wp14:anchorId="1D3E1B72" wp14:editId="55B353E1">
+            <wp:extent cx="2076450" cy="1133475"/>
+            <wp:effectExtent l="0" t="0" r="0" b="9525"/>
+            <wp:docPr id="17" name="Imagen 17"/>
+            <wp:cNvGraphicFramePr>
+              <a:graphicFrameLocks xmlns:a="http://schemas.openxmlformats.org/drawingml/2006/main" noChangeAspect="1"/>
+            </wp:cNvGraphicFramePr>
+            <a:graphic xmlns:a="http://schemas.openxmlformats.org/drawingml/2006/main">
+              <a:graphicData uri="http://schemas.openxmlformats.org/drawingml/2006/picture">
+                <pic:pic xmlns:pic="http://schemas.openxmlformats.org/drawingml/2006/picture">
+                  <pic:nvPicPr>
+                    <pic:cNvPr id="0" name=""/>
+                    <pic:cNvPicPr/>
+                  </pic:nvPicPr>
+                  <pic:blipFill>
+                    <a:blip r:embed="rId21"/>
+                    <a:stretch>
+                      <a:fillRect/>
+                    </a:stretch>
+                  </pic:blipFill>
+                  <pic:spPr>
+                    <a:xfrm>
+                      <a:off x="0" y="0"/>
+                      <a:ext cx="2076450" cy="1133475"/>
+                    </a:xfrm>
+                    <a:prstGeom prst="rect">
+                      <a:avLst/>
+                    </a:prstGeom>
+                  </pic:spPr>
+                </pic:pic>
+              </a:graphicData>
+            </a:graphic>
+          </wp:inline>
+        </w:drawing>
+      </w:r>
+    </w:p>
+    <w:p>
+      <w:r>
+        <w:t>Agregamos sus contextos a la B.D.</w:t>
+      </w:r>
+    </w:p>
+    <w:p>
+      <w:r>
+        <w:rPr>
+          <w:noProof/>
+          <w:lang w:eastAsia="es-ES"/>
+        </w:rPr>
+        <w:lastRenderedPageBreak/>
+        <w:drawing>
+          <wp:inline distT="0" distB="0" distL="0" distR="0" wp14:anchorId="1036F4F2" wp14:editId="44849DAA">
+            <wp:extent cx="6481110" cy="4160875"/>
+            <wp:effectExtent l="0" t="0" r="0" b="0"/>
+            <wp:docPr id="18" name="Imagen 18"/>
+            <wp:cNvGraphicFramePr>
+              <a:graphicFrameLocks xmlns:a="http://schemas.openxmlformats.org/drawingml/2006/main" noChangeAspect="1"/>
+            </wp:cNvGraphicFramePr>
+            <a:graphic xmlns:a="http://schemas.openxmlformats.org/drawingml/2006/main">
+              <a:graphicData uri="http://schemas.openxmlformats.org/drawingml/2006/picture">
+                <pic:pic xmlns:pic="http://schemas.openxmlformats.org/drawingml/2006/picture">
+                  <pic:nvPicPr>
+                    <pic:cNvPr id="0" name=""/>
+                    <pic:cNvPicPr/>
+                  </pic:nvPicPr>
+                  <pic:blipFill>
+                    <a:blip r:embed="rId22"/>
+                    <a:stretch>
+                      <a:fillRect/>
+                    </a:stretch>
+                  </pic:blipFill>
+                  <pic:spPr>
+                    <a:xfrm>
+                      <a:off x="0" y="0"/>
+                      <a:ext cx="6484884" cy="4163298"/>
+                    </a:xfrm>
+                    <a:prstGeom prst="rect">
+                      <a:avLst/>
+                    </a:prstGeom>
+                  </pic:spPr>
+                </pic:pic>
+              </a:graphicData>
+            </a:graphic>
+          </wp:inline>
+        </w:drawing>
+      </w:r>
+    </w:p>
+    <w:p>
+      <w:r>
+        <w:t>Y hacemos una migración</w:t>
+      </w:r>
+    </w:p>
+    <w:p>
+      <w:pPr>
+        <w:rPr>
+          <w:rFonts w:ascii="Cascadia Mono" w:hAnsi="Cascadia Mono" w:cs="Cascadia Mono"/>
+          <w:color w:val="000000"/>
+          <w:sz w:val="19"/>
+          <w:szCs w:val="19"/>
+        </w:rPr>
+      </w:pPr>
+      <w:proofErr w:type="spellStart"/>
+      <w:r>
+        <w:rPr>
+          <w:rFonts w:ascii="Cascadia Mono" w:hAnsi="Cascadia Mono" w:cs="Cascadia Mono"/>
+          <w:color w:val="000000"/>
+          <w:sz w:val="19"/>
+          <w:szCs w:val="19"/>
+        </w:rPr>
+        <w:t>Add-Migration</w:t>
+      </w:r>
+      <w:proofErr w:type="spellEnd"/>
+      <w:r>
+        <w:rPr>
+          <w:rFonts w:ascii="Cascadia Mono" w:hAnsi="Cascadia Mono" w:cs="Cascadia Mono"/>
+          <w:color w:val="000000"/>
+          <w:sz w:val="19"/>
+          <w:szCs w:val="19"/>
+        </w:rPr>
+        <w:t xml:space="preserve"> </w:t>
+      </w:r>
+      <w:r>
+        <w:rPr>
+          <w:rFonts w:ascii="Cascadia Mono" w:hAnsi="Cascadia Mono" w:cs="Cascadia Mono"/>
+          <w:color w:val="000000"/>
+          <w:sz w:val="19"/>
+          <w:szCs w:val="19"/>
+        </w:rPr>
+        <w:t>“Actualizando DB”</w:t>
+      </w:r>
+      <w:bookmarkStart w:id="0" w:name="_GoBack"/>
+      <w:bookmarkEnd w:id="0"/>
+    </w:p>
+    <w:p>
+      <w:pPr>
+        <w:rPr>
+          <w:rFonts w:ascii="Cascadia Mono" w:hAnsi="Cascadia Mono" w:cs="Cascadia Mono"/>
+          <w:color w:val="000000"/>
+          <w:sz w:val="19"/>
+          <w:szCs w:val="19"/>
+        </w:rPr>
+      </w:pPr>
+      <w:proofErr w:type="spellStart"/>
+      <w:r>
+        <w:rPr>
+          <w:rFonts w:ascii="Cascadia Mono" w:hAnsi="Cascadia Mono" w:cs="Cascadia Mono"/>
+          <w:color w:val="000000"/>
+          <w:sz w:val="19"/>
+          <w:szCs w:val="19"/>
+        </w:rPr>
+        <w:t>Update-Database</w:t>
+      </w:r>
+      <w:proofErr w:type="spellEnd"/>
+      <w:r>
+        <w:rPr>
+          <w:rFonts w:ascii="Cascadia Mono" w:hAnsi="Cascadia Mono" w:cs="Cascadia Mono"/>
+          <w:color w:val="000000"/>
+          <w:sz w:val="19"/>
+          <w:szCs w:val="19"/>
+        </w:rPr>
+        <w:t xml:space="preserve"> –</w:t>
+      </w:r>
+      <w:proofErr w:type="spellStart"/>
+      <w:r>
+        <w:rPr>
+          <w:rFonts w:ascii="Cascadia Mono" w:hAnsi="Cascadia Mono" w:cs="Cascadia Mono"/>
+          <w:color w:val="000000"/>
+          <w:sz w:val="19"/>
+          <w:szCs w:val="19"/>
+        </w:rPr>
+        <w:t>Verbose</w:t>
+      </w:r>
+      <w:proofErr w:type="spellEnd"/>
+    </w:p>
+    <w:p/>
     <w:sectPr>
       <w:pgSz w:w="11906" w:h="16838"/>
       <w:pgMar w:top="720" w:right="720" w:bottom="720" w:left="720" w:header="708" w:footer="708" w:gutter="0"/>

</xml_diff>

<commit_message>
Creado proyecto de LinqSnippets y clase Services de prueba con diversas búsquedas
</commit_message>
<xml_diff>
--- a/Explicacion.docx
+++ b/Explicacion.docx
@@ -3,16 +3,34 @@
 <w:document xmlns:wpc="http://schemas.microsoft.com/office/word/2010/wordprocessingCanvas" xmlns:mc="http://schemas.openxmlformats.org/markup-compatibility/2006" xmlns:o="urn:schemas-microsoft-com:office:office" xmlns:r="http://schemas.openxmlformats.org/officeDocument/2006/relationships" xmlns:m="http://schemas.openxmlformats.org/officeDocument/2006/math" xmlns:v="urn:schemas-microsoft-com:vml" xmlns:wp14="http://schemas.microsoft.com/office/word/2010/wordprocessingDrawing" xmlns:wp="http://schemas.openxmlformats.org/drawingml/2006/wordprocessingDrawing" xmlns:w10="urn:schemas-microsoft-com:office:word" xmlns:w="http://schemas.openxmlformats.org/wordprocessingml/2006/main" xmlns:w14="http://schemas.microsoft.com/office/word/2010/wordml" xmlns:wpg="http://schemas.microsoft.com/office/word/2010/wordprocessingGroup" xmlns:wpi="http://schemas.microsoft.com/office/word/2010/wordprocessingInk" xmlns:wne="http://schemas.microsoft.com/office/word/2006/wordml" xmlns:wps="http://schemas.microsoft.com/office/word/2010/wordprocessingShape" mc:Ignorable="w14 wp14">
   <w:body>
     <w:p>
-      <w:r>
+      <w:pPr>
+        <w:jc w:val="center"/>
+        <w:rPr>
+          <w:b/>
+        </w:rPr>
+      </w:pPr>
+      <w:r>
+        <w:rPr>
+          <w:b/>
+        </w:rPr>
         <w:t>API BASICA</w:t>
       </w:r>
     </w:p>
     <w:p>
       <w:r>
-        <w:t xml:space="preserve">1 – Conexión </w:t>
-      </w:r>
-      <w:proofErr w:type="spellStart"/>
-      <w:r>
+        <w:t xml:space="preserve">1 – </w:t>
+      </w:r>
+      <w:r>
+        <w:rPr>
+          <w:b/>
+        </w:rPr>
+        <w:t xml:space="preserve">Conexión </w:t>
+      </w:r>
+      <w:proofErr w:type="spellStart"/>
+      <w:r>
+        <w:rPr>
+          <w:b/>
+        </w:rPr>
         <w:t>String</w:t>
       </w:r>
       <w:proofErr w:type="spellEnd"/>
@@ -69,7 +87,15 @@
       </w:r>
     </w:p>
     <w:p>
-      <w:r>
+      <w:pPr>
+        <w:rPr>
+          <w:b/>
+        </w:rPr>
+      </w:pPr>
+      <w:r>
+        <w:rPr>
+          <w:b/>
+        </w:rPr>
         <w:t xml:space="preserve">2 – Instalamos Nuggets y extensiones </w:t>
       </w:r>
     </w:p>
@@ -182,7 +208,13 @@
     </w:p>
     <w:p>
       <w:r>
-        <w:t xml:space="preserve">3- Creamos nuestro contexto de la B.D. en una nueva carpeta llamada </w:t>
+        <w:rPr>
+          <w:b/>
+        </w:rPr>
+        <w:t xml:space="preserve">3- Creamos nuestro contexto de la B.D. </w:t>
+      </w:r>
+      <w:r>
+        <w:t xml:space="preserve">en una nueva carpeta llamada </w:t>
       </w:r>
       <w:proofErr w:type="spellStart"/>
       <w:r>
@@ -256,18 +288,30 @@
     </w:p>
     <w:p>
       <w:r>
+        <w:rPr>
+          <w:b/>
+        </w:rPr>
         <w:t xml:space="preserve">4- Creamos una carpeta </w:t>
       </w:r>
       <w:proofErr w:type="spellStart"/>
       <w:r>
+        <w:rPr>
+          <w:b/>
+        </w:rPr>
         <w:t>models</w:t>
       </w:r>
       <w:proofErr w:type="spellEnd"/>
       <w:r>
+        <w:rPr>
+          <w:b/>
+        </w:rPr>
         <w:t>/</w:t>
       </w:r>
       <w:proofErr w:type="spellStart"/>
       <w:r>
+        <w:rPr>
+          <w:b/>
+        </w:rPr>
         <w:t>DataModels</w:t>
       </w:r>
       <w:proofErr w:type="spellEnd"/>
@@ -371,11 +415,22 @@
       </w:r>
     </w:p>
     <w:p>
-      <w:r>
+      <w:pPr>
+        <w:rPr>
+          <w:b/>
+        </w:rPr>
+      </w:pPr>
+      <w:r>
+        <w:rPr>
+          <w:b/>
+        </w:rPr>
         <w:t xml:space="preserve">6 – Agregamos </w:t>
       </w:r>
       <w:proofErr w:type="spellStart"/>
       <w:r>
+        <w:rPr>
+          <w:b/>
+        </w:rPr>
         <w:t>DBContext</w:t>
       </w:r>
       <w:proofErr w:type="spellEnd"/>
@@ -481,10 +536,27 @@
       </w:r>
     </w:p>
     <w:p>
-      <w:r>
+      <w:pPr>
+        <w:rPr>
+          <w:b/>
+        </w:rPr>
+      </w:pPr>
+      <w:r>
+        <w:rPr>
+          <w:b/>
+        </w:rPr>
+        <w:t xml:space="preserve">7 - </w:t>
+      </w:r>
+      <w:r>
+        <w:rPr>
+          <w:b/>
+        </w:rPr>
         <w:t>Desde la consola del administrador de paquetes, creamos la migración</w:t>
       </w:r>
       <w:r>
+        <w:rPr>
+          <w:b/>
+        </w:rPr>
         <w:t xml:space="preserve"> y agregamos la B.D.</w:t>
       </w:r>
     </w:p>
@@ -843,8 +915,22 @@
       </w:r>
     </w:p>
     <w:p>
-      <w:r>
-        <w:t>-Ahora iremos complicando con nuevas clases y relaciones entre ellas:</w:t>
+      <w:pPr>
+        <w:rPr>
+          <w:b/>
+        </w:rPr>
+      </w:pPr>
+      <w:r>
+        <w:rPr>
+          <w:b/>
+        </w:rPr>
+        <w:t xml:space="preserve">8- </w:t>
+      </w:r>
+      <w:r>
+        <w:rPr>
+          <w:b/>
+        </w:rPr>
+        <w:t>Ahora iremos complicando con nuevas clases y relaciones entre ellas:</w:t>
       </w:r>
     </w:p>
     <w:p>
@@ -1091,8 +1177,8 @@
         <w:lastRenderedPageBreak/>
         <w:drawing>
           <wp:inline distT="0" distB="0" distL="0" distR="0" wp14:anchorId="1036F4F2" wp14:editId="44849DAA">
-            <wp:extent cx="6481110" cy="4160875"/>
-            <wp:effectExtent l="0" t="0" r="0" b="0"/>
+            <wp:extent cx="4203405" cy="2698588"/>
+            <wp:effectExtent l="0" t="0" r="6985" b="6985"/>
             <wp:docPr id="18" name="Imagen 18"/>
             <wp:cNvGraphicFramePr>
               <a:graphicFrameLocks xmlns:a="http://schemas.openxmlformats.org/drawingml/2006/main" noChangeAspect="1"/>
@@ -1113,7 +1199,7 @@
                   <pic:spPr>
                     <a:xfrm>
                       <a:off x="0" y="0"/>
-                      <a:ext cx="6484884" cy="4163298"/>
+                      <a:ext cx="4207370" cy="2701134"/>
                     </a:xfrm>
                     <a:prstGeom prst="rect">
                       <a:avLst/>
@@ -1169,49 +1255,121 @@
         </w:rPr>
         <w:t>“Actualizando DB”</w:t>
       </w:r>
+    </w:p>
+    <w:p>
+      <w:pPr>
+        <w:rPr>
+          <w:rFonts w:ascii="Cascadia Mono" w:hAnsi="Cascadia Mono" w:cs="Cascadia Mono"/>
+          <w:color w:val="000000"/>
+          <w:sz w:val="19"/>
+          <w:szCs w:val="19"/>
+        </w:rPr>
+      </w:pPr>
+      <w:proofErr w:type="spellStart"/>
+      <w:r>
+        <w:rPr>
+          <w:rFonts w:ascii="Cascadia Mono" w:hAnsi="Cascadia Mono" w:cs="Cascadia Mono"/>
+          <w:color w:val="000000"/>
+          <w:sz w:val="19"/>
+          <w:szCs w:val="19"/>
+        </w:rPr>
+        <w:t>Update-Database</w:t>
+      </w:r>
+      <w:proofErr w:type="spellEnd"/>
+      <w:r>
+        <w:rPr>
+          <w:rFonts w:ascii="Cascadia Mono" w:hAnsi="Cascadia Mono" w:cs="Cascadia Mono"/>
+          <w:color w:val="000000"/>
+          <w:sz w:val="19"/>
+          <w:szCs w:val="19"/>
+        </w:rPr>
+        <w:t xml:space="preserve"> –</w:t>
+      </w:r>
+      <w:proofErr w:type="spellStart"/>
+      <w:r>
+        <w:rPr>
+          <w:rFonts w:ascii="Cascadia Mono" w:hAnsi="Cascadia Mono" w:cs="Cascadia Mono"/>
+          <w:color w:val="000000"/>
+          <w:sz w:val="19"/>
+          <w:szCs w:val="19"/>
+        </w:rPr>
+        <w:t>Verbose</w:t>
+      </w:r>
+      <w:proofErr w:type="spellEnd"/>
+    </w:p>
+    <w:p>
+      <w:r>
+        <w:t>9 – Actualmente el diagrama de la B.D. quedaría como sigue:</w:t>
+      </w:r>
+    </w:p>
+    <w:p>
+      <w:pPr>
+        <w:rPr>
+          <w:rFonts w:ascii="Cascadia Mono" w:hAnsi="Cascadia Mono" w:cs="Cascadia Mono"/>
+          <w:color w:val="000000"/>
+          <w:sz w:val="19"/>
+          <w:szCs w:val="19"/>
+        </w:rPr>
+      </w:pPr>
+      <w:r>
+        <w:rPr>
+          <w:noProof/>
+          <w:lang w:eastAsia="es-ES"/>
+        </w:rPr>
+        <w:drawing>
+          <wp:inline distT="0" distB="0" distL="0" distR="0" wp14:anchorId="0728D665" wp14:editId="58E87431">
+            <wp:extent cx="6726865" cy="4603313"/>
+            <wp:effectExtent l="0" t="0" r="0" b="6985"/>
+            <wp:docPr id="19" name="Imagen 19"/>
+            <wp:cNvGraphicFramePr>
+              <a:graphicFrameLocks xmlns:a="http://schemas.openxmlformats.org/drawingml/2006/main" noChangeAspect="1"/>
+            </wp:cNvGraphicFramePr>
+            <a:graphic xmlns:a="http://schemas.openxmlformats.org/drawingml/2006/main">
+              <a:graphicData uri="http://schemas.openxmlformats.org/drawingml/2006/picture">
+                <pic:pic xmlns:pic="http://schemas.openxmlformats.org/drawingml/2006/picture">
+                  <pic:nvPicPr>
+                    <pic:cNvPr id="0" name=""/>
+                    <pic:cNvPicPr/>
+                  </pic:nvPicPr>
+                  <pic:blipFill>
+                    <a:blip r:embed="rId23"/>
+                    <a:stretch>
+                      <a:fillRect/>
+                    </a:stretch>
+                  </pic:blipFill>
+                  <pic:spPr>
+                    <a:xfrm>
+                      <a:off x="0" y="0"/>
+                      <a:ext cx="6724635" cy="4601787"/>
+                    </a:xfrm>
+                    <a:prstGeom prst="rect">
+                      <a:avLst/>
+                    </a:prstGeom>
+                  </pic:spPr>
+                </pic:pic>
+              </a:graphicData>
+            </a:graphic>
+          </wp:inline>
+        </w:drawing>
+      </w:r>
+    </w:p>
+    <w:p>
+      <w:r>
+        <w:t xml:space="preserve">10- Ahora </w:t>
+      </w:r>
+      <w:r>
+        <w:rPr>
+          <w:b/>
+        </w:rPr>
+        <w:t>crearemos nuestra propia biblioteca de clases usando LINQ</w:t>
+      </w:r>
+      <w:r>
+        <w:t xml:space="preserve"> que nos permitan hacer consultas más avanzadas de manera recurrente.</w:t>
+      </w:r>
+    </w:p>
+    <w:p>
       <w:bookmarkStart w:id="0" w:name="_GoBack"/>
       <w:bookmarkEnd w:id="0"/>
-    </w:p>
-    <w:p>
-      <w:pPr>
-        <w:rPr>
-          <w:rFonts w:ascii="Cascadia Mono" w:hAnsi="Cascadia Mono" w:cs="Cascadia Mono"/>
-          <w:color w:val="000000"/>
-          <w:sz w:val="19"/>
-          <w:szCs w:val="19"/>
-        </w:rPr>
-      </w:pPr>
-      <w:proofErr w:type="spellStart"/>
-      <w:r>
-        <w:rPr>
-          <w:rFonts w:ascii="Cascadia Mono" w:hAnsi="Cascadia Mono" w:cs="Cascadia Mono"/>
-          <w:color w:val="000000"/>
-          <w:sz w:val="19"/>
-          <w:szCs w:val="19"/>
-        </w:rPr>
-        <w:t>Update-Database</w:t>
-      </w:r>
-      <w:proofErr w:type="spellEnd"/>
-      <w:r>
-        <w:rPr>
-          <w:rFonts w:ascii="Cascadia Mono" w:hAnsi="Cascadia Mono" w:cs="Cascadia Mono"/>
-          <w:color w:val="000000"/>
-          <w:sz w:val="19"/>
-          <w:szCs w:val="19"/>
-        </w:rPr>
-        <w:t xml:space="preserve"> –</w:t>
-      </w:r>
-      <w:proofErr w:type="spellStart"/>
-      <w:r>
-        <w:rPr>
-          <w:rFonts w:ascii="Cascadia Mono" w:hAnsi="Cascadia Mono" w:cs="Cascadia Mono"/>
-          <w:color w:val="000000"/>
-          <w:sz w:val="19"/>
-          <w:szCs w:val="19"/>
-        </w:rPr>
-        <w:t>Verbose</w:t>
-      </w:r>
-      <w:proofErr w:type="spellEnd"/>
     </w:p>
     <w:p/>
     <w:sectPr>

</xml_diff>